<commit_message>
Update doc requisito funcional
</commit_message>
<xml_diff>
--- a/resources/semestre5/laboratorio-software/helloteca/REQUISITOS FUNCIONAIS HELLOTECA.docx
+++ b/resources/semestre5/laboratorio-software/helloteca/REQUISITOS FUNCIONAIS HELLOTECA.docx
@@ -3,21 +3,33 @@
 <w:document xmlns:wpc="http://schemas.microsoft.com/office/word/2010/wordprocessingCanvas" xmlns:cx="http://schemas.microsoft.com/office/drawing/2014/chartex" xmlns:cx1="http://schemas.microsoft.com/office/drawing/2015/9/8/chartex" xmlns:cx2="http://schemas.microsoft.com/office/drawing/2015/10/21/chartex" xmlns:cx3="http://schemas.microsoft.com/office/drawing/2016/5/9/chartex" xmlns:cx4="http://schemas.microsoft.com/office/drawing/2016/5/10/chartex" xmlns:cx5="http://schemas.microsoft.com/office/drawing/2016/5/11/chartex" xmlns:cx6="http://schemas.microsoft.com/office/drawing/2016/5/12/chartex" xmlns:cx7="http://schemas.microsoft.com/office/drawing/2016/5/13/chartex" xmlns:cx8="http://schemas.microsoft.com/office/drawing/2016/5/14/chartex" xmlns:mc="http://schemas.openxmlformats.org/markup-compatibility/2006" xmlns:aink="http://schemas.microsoft.com/office/drawing/2016/ink" xmlns:am3d="http://schemas.microsoft.com/office/drawing/2017/model3d" xmlns:o="urn:schemas-microsoft-com:office:office" xmlns:r="http://schemas.openxmlformats.org/officeDocument/2006/relationships" xmlns:m="http://schemas.openxmlformats.org/officeDocument/2006/math" xmlns:v="urn:schemas-microsoft-com:vml" xmlns:wp14="http://schemas.microsoft.com/office/word/2010/wordprocessingDrawing" xmlns:wp="http://schemas.openxmlformats.org/drawingml/2006/wordprocessingDrawing" xmlns:w10="urn:schemas-microsoft-com:office:word" xmlns:w="http://schemas.openxmlformats.org/wordprocessingml/2006/main" xmlns:w14="http://schemas.microsoft.com/office/word/2010/wordml" xmlns:w15="http://schemas.microsoft.com/office/word/2012/wordml" xmlns:w16cex="http://schemas.microsoft.com/office/word/2018/wordml/cex" xmlns:w16cid="http://schemas.microsoft.com/office/word/2016/wordml/cid" xmlns:w16="http://schemas.microsoft.com/office/word/2018/wordml" xmlns:w16sdtdh="http://schemas.microsoft.com/office/word/2020/wordml/sdtdatahash" xmlns:w16se="http://schemas.microsoft.com/office/word/2015/wordml/symex" xmlns:wpg="http://schemas.microsoft.com/office/word/2010/wordprocessingGroup" xmlns:wpi="http://schemas.microsoft.com/office/word/2010/wordprocessingInk" xmlns:wne="http://schemas.microsoft.com/office/word/2006/wordml" xmlns:wps="http://schemas.microsoft.com/office/word/2010/wordprocessingShape" mc:Ignorable="w14 w15 w16se w16cid w16 w16cex w16sdtdh wp14">
   <w:body>
     <w:p>
-      <w:r>
-        <w:t>REQUISITOS FUNCIONAIS HELLOTECA!</w:t>
-      </w:r>
-    </w:p>
-    <w:p/>
-    <w:p>
-      <w:r>
-        <w:rPr>
+      <w:pPr>
+        <w:jc w:val="center"/>
+        <w:rPr>
+          <w:b/>
+          <w:bCs/>
+        </w:rPr>
+      </w:pPr>
+      <w:bookmarkStart w:id="0" w:name="_Hlk83274758"/>
+      <w:r>
+        <w:rPr>
+          <w:b/>
+          <w:bCs/>
           <w:noProof/>
         </w:rPr>
         <w:drawing>
-          <wp:inline distT="0" distB="0" distL="0" distR="0" wp14:anchorId="76483B79" wp14:editId="540B01EF">
-            <wp:extent cx="5400040" cy="2465705"/>
-            <wp:effectExtent l="0" t="0" r="0" b="0"/>
-            <wp:docPr id="1" name="Imagem 1" descr="Texto&#10;&#10;Descrição gerada automaticamente"/>
+          <wp:anchor distT="0" distB="0" distL="0" distR="0" simplePos="0" relativeHeight="251659264" behindDoc="1" locked="0" layoutInCell="1" allowOverlap="1" wp14:anchorId="716B121B" wp14:editId="78406E3B">
+            <wp:simplePos x="0" y="0"/>
+            <wp:positionH relativeFrom="margin">
+              <wp:align>center</wp:align>
+            </wp:positionH>
+            <wp:positionV relativeFrom="paragraph">
+              <wp:posOffset>-700405</wp:posOffset>
+            </wp:positionV>
+            <wp:extent cx="6588527" cy="1743739"/>
+            <wp:effectExtent l="0" t="0" r="3175" b="8890"/>
+            <wp:wrapNone/>
+            <wp:docPr id="2" name="image6.png" descr="Ver a imagem de origem"/>
             <wp:cNvGraphicFramePr>
               <a:graphicFrameLocks xmlns:a="http://schemas.openxmlformats.org/drawingml/2006/main" noChangeAspect="1"/>
             </wp:cNvGraphicFramePr>
@@ -25,19 +37,22 @@
               <a:graphicData uri="http://schemas.openxmlformats.org/drawingml/2006/picture">
                 <pic:pic xmlns:pic="http://schemas.openxmlformats.org/drawingml/2006/picture">
                   <pic:nvPicPr>
-                    <pic:cNvPr id="1" name="Imagem 1" descr="Texto&#10;&#10;Descrição gerada automaticamente"/>
-                    <pic:cNvPicPr/>
+                    <pic:cNvPr id="1" name="image6.png" descr="Ver a imagem de origem"/>
+                    <pic:cNvPicPr>
+                      <a:picLocks noChangeAspect="1" noChangeArrowheads="1"/>
+                    </pic:cNvPicPr>
                   </pic:nvPicPr>
                   <pic:blipFill>
-                    <a:blip r:embed="rId4"/>
+                    <a:blip r:embed="rId5"/>
+                    <a:srcRect b="4660"/>
                     <a:stretch>
                       <a:fillRect/>
                     </a:stretch>
                   </pic:blipFill>
-                  <pic:spPr>
+                  <pic:spPr bwMode="auto">
                     <a:xfrm>
                       <a:off x="0" y="0"/>
-                      <a:ext cx="5400040" cy="2465705"/>
+                      <a:ext cx="6588527" cy="1743739"/>
                     </a:xfrm>
                     <a:prstGeom prst="rect">
                       <a:avLst/>
@@ -46,10 +61,955 @@
                 </pic:pic>
               </a:graphicData>
             </a:graphic>
-          </wp:inline>
+            <wp14:sizeRelH relativeFrom="margin">
+              <wp14:pctWidth>0</wp14:pctWidth>
+            </wp14:sizeRelH>
+            <wp14:sizeRelV relativeFrom="margin">
+              <wp14:pctHeight>0</wp14:pctHeight>
+            </wp14:sizeRelV>
+          </wp:anchor>
         </w:drawing>
       </w:r>
     </w:p>
+    <w:p>
+      <w:pPr>
+        <w:ind w:left="-850" w:right="-850"/>
+        <w:jc w:val="center"/>
+        <w:rPr>
+          <w:b/>
+          <w:bCs/>
+          <w:sz w:val="30"/>
+          <w:szCs w:val="30"/>
+        </w:rPr>
+      </w:pPr>
+    </w:p>
+    <w:p>
+      <w:pPr>
+        <w:ind w:left="-850" w:right="-850"/>
+        <w:jc w:val="center"/>
+        <w:rPr>
+          <w:b/>
+          <w:bCs/>
+          <w:sz w:val="30"/>
+          <w:szCs w:val="30"/>
+        </w:rPr>
+      </w:pPr>
+    </w:p>
+    <w:p>
+      <w:pPr>
+        <w:ind w:left="-850" w:right="-850"/>
+        <w:jc w:val="center"/>
+        <w:rPr>
+          <w:b/>
+          <w:bCs/>
+          <w:sz w:val="30"/>
+          <w:szCs w:val="30"/>
+        </w:rPr>
+      </w:pPr>
+    </w:p>
+    <w:p>
+      <w:pPr>
+        <w:ind w:left="-850" w:right="-850"/>
+        <w:jc w:val="center"/>
+        <w:rPr>
+          <w:rFonts w:ascii="Arial" w:hAnsi="Arial" w:cs="Arial"/>
+          <w:b/>
+          <w:bCs/>
+        </w:rPr>
+      </w:pPr>
+      <w:r>
+        <w:rPr>
+          <w:rFonts w:ascii="Arial" w:hAnsi="Arial" w:cs="Arial"/>
+          <w:b/>
+          <w:bCs/>
+          <w:sz w:val="30"/>
+          <w:szCs w:val="30"/>
+        </w:rPr>
+        <w:t>Centro universitário das Faculdades Metropolitanas Unidas - FMU</w:t>
+      </w:r>
+    </w:p>
+    <w:p>
+      <w:pPr>
+        <w:ind w:left="-850" w:right="-850"/>
+        <w:jc w:val="center"/>
+        <w:rPr>
+          <w:rFonts w:ascii="Arial" w:hAnsi="Arial" w:cs="Arial"/>
+          <w:b/>
+          <w:bCs/>
+        </w:rPr>
+      </w:pPr>
+      <w:r>
+        <w:rPr>
+          <w:rFonts w:ascii="Arial" w:hAnsi="Arial" w:cs="Arial"/>
+          <w:b/>
+          <w:bCs/>
+          <w:sz w:val="32"/>
+          <w:szCs w:val="32"/>
+        </w:rPr>
+        <w:t>Análise</w:t>
+      </w:r>
+      <w:r>
+        <w:rPr>
+          <w:rFonts w:ascii="Arial" w:hAnsi="Arial" w:cs="Arial"/>
+          <w:b/>
+          <w:bCs/>
+          <w:sz w:val="32"/>
+          <w:szCs w:val="32"/>
+        </w:rPr>
+        <w:t xml:space="preserve"> e Desenvolvimento de Sistemas</w:t>
+      </w:r>
+    </w:p>
+    <w:p>
+      <w:pPr>
+        <w:jc w:val="center"/>
+        <w:rPr>
+          <w:rFonts w:ascii="Arial" w:hAnsi="Arial" w:cs="Arial"/>
+          <w:b/>
+          <w:bCs/>
+        </w:rPr>
+      </w:pPr>
+    </w:p>
+    <w:p>
+      <w:pPr>
+        <w:jc w:val="center"/>
+        <w:rPr>
+          <w:rFonts w:ascii="Arial" w:hAnsi="Arial" w:cs="Arial"/>
+          <w:b/>
+          <w:bCs/>
+        </w:rPr>
+      </w:pPr>
+    </w:p>
+    <w:p>
+      <w:pPr>
+        <w:ind w:left="-850" w:right="-850"/>
+        <w:jc w:val="center"/>
+        <w:rPr>
+          <w:b/>
+          <w:bCs/>
+          <w:sz w:val="32"/>
+          <w:szCs w:val="32"/>
+        </w:rPr>
+      </w:pPr>
+      <w:r>
+        <w:rPr>
+          <w:rFonts w:ascii="Arial" w:hAnsi="Arial" w:cs="Arial"/>
+          <w:b/>
+          <w:bCs/>
+          <w:sz w:val="32"/>
+          <w:szCs w:val="32"/>
+        </w:rPr>
+        <w:t xml:space="preserve">Disciplina: </w:t>
+      </w:r>
+      <w:r>
+        <w:rPr>
+          <w:b/>
+          <w:bCs/>
+          <w:sz w:val="32"/>
+          <w:szCs w:val="32"/>
+        </w:rPr>
+        <w:t>Laboratório de Software</w:t>
+      </w:r>
+    </w:p>
+    <w:p>
+      <w:pPr>
+        <w:ind w:left="-850" w:right="-850"/>
+        <w:jc w:val="center"/>
+        <w:rPr>
+          <w:b/>
+          <w:bCs/>
+          <w:sz w:val="32"/>
+          <w:szCs w:val="32"/>
+        </w:rPr>
+      </w:pPr>
+    </w:p>
+    <w:p>
+      <w:pPr>
+        <w:rPr>
+          <w:b/>
+          <w:bCs/>
+          <w:sz w:val="32"/>
+          <w:szCs w:val="32"/>
+        </w:rPr>
+      </w:pPr>
+      <w:r>
+        <w:rPr>
+          <w:b/>
+          <w:bCs/>
+          <w:sz w:val="32"/>
+          <w:szCs w:val="32"/>
+        </w:rPr>
+        <w:t xml:space="preserve">                        </w:t>
+      </w:r>
+      <w:r>
+        <w:rPr>
+          <w:b/>
+          <w:bCs/>
+          <w:sz w:val="32"/>
+          <w:szCs w:val="32"/>
+        </w:rPr>
+        <w:t>REQUISITOS FUNCIONAIS HELLOTECA!</w:t>
+      </w:r>
+    </w:p>
+    <w:p>
+      <w:pPr>
+        <w:jc w:val="center"/>
+        <w:rPr>
+          <w:rFonts w:ascii="Arial" w:hAnsi="Arial" w:cs="Arial"/>
+          <w:b/>
+          <w:bCs/>
+        </w:rPr>
+      </w:pPr>
+    </w:p>
+    <w:p>
+      <w:pPr>
+        <w:jc w:val="center"/>
+        <w:rPr>
+          <w:rFonts w:ascii="Arial" w:hAnsi="Arial" w:cs="Arial"/>
+          <w:b/>
+          <w:bCs/>
+        </w:rPr>
+      </w:pPr>
+    </w:p>
+    <w:p>
+      <w:pPr>
+        <w:ind w:left="-850" w:right="-850"/>
+        <w:jc w:val="center"/>
+        <w:rPr>
+          <w:rFonts w:ascii="Arial" w:hAnsi="Arial" w:cs="Arial"/>
+          <w:b/>
+          <w:bCs/>
+          <w:sz w:val="32"/>
+          <w:szCs w:val="32"/>
+        </w:rPr>
+      </w:pPr>
+      <w:r>
+        <w:rPr>
+          <w:rFonts w:ascii="Arial" w:hAnsi="Arial" w:cs="Arial"/>
+          <w:b/>
+          <w:bCs/>
+          <w:sz w:val="32"/>
+          <w:szCs w:val="32"/>
+        </w:rPr>
+        <w:t>André Bezerra Ribeiro</w:t>
+      </w:r>
+      <w:r>
+        <w:rPr>
+          <w:rFonts w:ascii="Arial" w:hAnsi="Arial" w:cs="Arial"/>
+          <w:b/>
+          <w:bCs/>
+          <w:sz w:val="32"/>
+          <w:szCs w:val="32"/>
+        </w:rPr>
+        <w:t xml:space="preserve"> – </w:t>
+      </w:r>
+      <w:r>
+        <w:rPr>
+          <w:rFonts w:ascii="Arial" w:hAnsi="Arial" w:cs="Arial"/>
+          <w:b/>
+          <w:bCs/>
+          <w:sz w:val="32"/>
+          <w:szCs w:val="32"/>
+        </w:rPr>
+        <w:t>7343674</w:t>
+      </w:r>
+    </w:p>
+    <w:p>
+      <w:pPr>
+        <w:ind w:left="-850" w:right="-850"/>
+        <w:jc w:val="center"/>
+        <w:rPr>
+          <w:rFonts w:ascii="Arial" w:hAnsi="Arial" w:cs="Arial"/>
+          <w:b/>
+          <w:bCs/>
+          <w:sz w:val="32"/>
+          <w:szCs w:val="32"/>
+        </w:rPr>
+      </w:pPr>
+      <w:proofErr w:type="spellStart"/>
+      <w:r>
+        <w:rPr>
+          <w:rFonts w:ascii="Arial" w:hAnsi="Arial" w:cs="Arial"/>
+          <w:b/>
+          <w:bCs/>
+          <w:sz w:val="32"/>
+          <w:szCs w:val="32"/>
+        </w:rPr>
+        <w:t>Denilson</w:t>
+      </w:r>
+      <w:proofErr w:type="spellEnd"/>
+      <w:r>
+        <w:rPr>
+          <w:rFonts w:ascii="Arial" w:hAnsi="Arial" w:cs="Arial"/>
+          <w:b/>
+          <w:bCs/>
+          <w:sz w:val="32"/>
+          <w:szCs w:val="32"/>
+        </w:rPr>
+        <w:t xml:space="preserve"> Elias de Souza Junior –</w:t>
+      </w:r>
+      <w:r>
+        <w:rPr>
+          <w:rFonts w:ascii="Arial" w:hAnsi="Arial" w:cs="Arial"/>
+          <w:b/>
+          <w:bCs/>
+          <w:sz w:val="32"/>
+          <w:szCs w:val="32"/>
+        </w:rPr>
+        <w:t xml:space="preserve"> 3324643</w:t>
+      </w:r>
+      <w:r>
+        <w:rPr>
+          <w:rFonts w:ascii="Arial" w:hAnsi="Arial" w:cs="Arial"/>
+          <w:b/>
+          <w:bCs/>
+          <w:sz w:val="32"/>
+          <w:szCs w:val="32"/>
+        </w:rPr>
+        <w:t xml:space="preserve"> </w:t>
+      </w:r>
+    </w:p>
+    <w:p>
+      <w:pPr>
+        <w:ind w:left="-850" w:right="-850"/>
+        <w:jc w:val="center"/>
+        <w:rPr>
+          <w:rFonts w:ascii="Arial" w:hAnsi="Arial" w:cs="Arial"/>
+          <w:b/>
+          <w:bCs/>
+          <w:sz w:val="32"/>
+          <w:szCs w:val="32"/>
+        </w:rPr>
+      </w:pPr>
+      <w:r>
+        <w:rPr>
+          <w:rFonts w:ascii="Arial" w:hAnsi="Arial" w:cs="Arial"/>
+          <w:b/>
+          <w:bCs/>
+          <w:sz w:val="32"/>
+          <w:szCs w:val="32"/>
+        </w:rPr>
+        <w:t xml:space="preserve">Jéssica Adriana Feitosa </w:t>
+      </w:r>
+      <w:r>
+        <w:rPr>
+          <w:rFonts w:ascii="Arial" w:hAnsi="Arial" w:cs="Arial"/>
+          <w:b/>
+          <w:bCs/>
+          <w:sz w:val="32"/>
+          <w:szCs w:val="32"/>
+        </w:rPr>
+        <w:t xml:space="preserve">– </w:t>
+      </w:r>
+      <w:r>
+        <w:rPr>
+          <w:rFonts w:ascii="Arial" w:hAnsi="Arial" w:cs="Arial"/>
+          <w:b/>
+          <w:bCs/>
+          <w:sz w:val="32"/>
+          <w:szCs w:val="32"/>
+        </w:rPr>
+        <w:t>2146934</w:t>
+      </w:r>
+    </w:p>
+    <w:p>
+      <w:pPr>
+        <w:ind w:left="-850" w:right="-850"/>
+        <w:jc w:val="center"/>
+        <w:rPr>
+          <w:rFonts w:ascii="Arial" w:hAnsi="Arial" w:cs="Arial"/>
+          <w:b/>
+          <w:bCs/>
+          <w:sz w:val="32"/>
+          <w:szCs w:val="32"/>
+        </w:rPr>
+      </w:pPr>
+      <w:r>
+        <w:rPr>
+          <w:rFonts w:ascii="Arial" w:hAnsi="Arial" w:cs="Arial"/>
+          <w:b/>
+          <w:bCs/>
+          <w:sz w:val="32"/>
+          <w:szCs w:val="32"/>
+        </w:rPr>
+        <w:t xml:space="preserve">Juliana dos Santos Lima </w:t>
+      </w:r>
+      <w:r>
+        <w:rPr>
+          <w:rFonts w:ascii="Arial" w:hAnsi="Arial" w:cs="Arial"/>
+          <w:b/>
+          <w:bCs/>
+          <w:sz w:val="32"/>
+          <w:szCs w:val="32"/>
+        </w:rPr>
+        <w:t xml:space="preserve">– </w:t>
+      </w:r>
+      <w:r>
+        <w:rPr>
+          <w:rFonts w:ascii="Arial" w:hAnsi="Arial" w:cs="Arial"/>
+          <w:b/>
+          <w:bCs/>
+          <w:sz w:val="32"/>
+          <w:szCs w:val="32"/>
+        </w:rPr>
+        <w:t>3895943</w:t>
+      </w:r>
+    </w:p>
+    <w:p>
+      <w:pPr>
+        <w:ind w:left="-850" w:right="-850"/>
+        <w:jc w:val="center"/>
+        <w:rPr>
+          <w:rFonts w:ascii="Arial" w:hAnsi="Arial" w:cs="Arial"/>
+          <w:b/>
+          <w:bCs/>
+          <w:sz w:val="32"/>
+          <w:szCs w:val="32"/>
+        </w:rPr>
+      </w:pPr>
+      <w:r>
+        <w:rPr>
+          <w:rFonts w:ascii="Arial" w:hAnsi="Arial" w:cs="Arial"/>
+          <w:b/>
+          <w:bCs/>
+          <w:sz w:val="32"/>
+          <w:szCs w:val="32"/>
+        </w:rPr>
+        <w:t xml:space="preserve">Lucas Silva Rodrigues de Oliveira </w:t>
+      </w:r>
+      <w:r>
+        <w:rPr>
+          <w:rFonts w:ascii="Arial" w:hAnsi="Arial" w:cs="Arial"/>
+          <w:b/>
+          <w:bCs/>
+          <w:sz w:val="32"/>
+          <w:szCs w:val="32"/>
+        </w:rPr>
+        <w:t>–</w:t>
+      </w:r>
+      <w:r>
+        <w:rPr>
+          <w:rFonts w:ascii="Arial" w:hAnsi="Arial" w:cs="Arial"/>
+          <w:b/>
+          <w:bCs/>
+          <w:sz w:val="32"/>
+          <w:szCs w:val="32"/>
+        </w:rPr>
+        <w:t xml:space="preserve"> 3851869</w:t>
+      </w:r>
+    </w:p>
+    <w:p>
+      <w:pPr>
+        <w:ind w:left="-850" w:right="-850"/>
+        <w:jc w:val="center"/>
+        <w:rPr>
+          <w:rFonts w:ascii="Arial" w:hAnsi="Arial" w:cs="Arial"/>
+          <w:b/>
+          <w:bCs/>
+          <w:sz w:val="32"/>
+          <w:szCs w:val="32"/>
+        </w:rPr>
+      </w:pPr>
+    </w:p>
+    <w:p>
+      <w:pPr>
+        <w:ind w:left="-850" w:right="-850"/>
+        <w:jc w:val="center"/>
+        <w:rPr>
+          <w:rFonts w:ascii="Arial" w:hAnsi="Arial" w:cs="Arial"/>
+          <w:b/>
+          <w:bCs/>
+          <w:sz w:val="32"/>
+          <w:szCs w:val="32"/>
+        </w:rPr>
+      </w:pPr>
+    </w:p>
+    <w:p>
+      <w:pPr>
+        <w:ind w:left="-850" w:right="-850"/>
+        <w:jc w:val="right"/>
+        <w:rPr>
+          <w:rFonts w:ascii="Arial" w:hAnsi="Arial" w:cs="Arial"/>
+          <w:b/>
+          <w:bCs/>
+          <w:sz w:val="28"/>
+          <w:szCs w:val="28"/>
+        </w:rPr>
+      </w:pPr>
+      <w:r>
+        <w:rPr>
+          <w:rFonts w:ascii="Arial" w:hAnsi="Arial" w:cs="Arial"/>
+          <w:b/>
+          <w:bCs/>
+          <w:sz w:val="28"/>
+          <w:szCs w:val="28"/>
+        </w:rPr>
+        <w:t>Turma: 04820</w:t>
+      </w:r>
+      <w:r>
+        <w:rPr>
+          <w:rFonts w:ascii="Arial" w:hAnsi="Arial" w:cs="Arial"/>
+          <w:b/>
+          <w:bCs/>
+          <w:sz w:val="28"/>
+          <w:szCs w:val="28"/>
+        </w:rPr>
+        <w:t>4A</w:t>
+      </w:r>
+      <w:r>
+        <w:rPr>
+          <w:rFonts w:ascii="Arial" w:hAnsi="Arial" w:cs="Arial"/>
+          <w:b/>
+          <w:bCs/>
+          <w:sz w:val="28"/>
+          <w:szCs w:val="28"/>
+        </w:rPr>
+        <w:t>16</w:t>
+      </w:r>
+    </w:p>
+    <w:p>
+      <w:pPr>
+        <w:jc w:val="center"/>
+        <w:rPr>
+          <w:rFonts w:ascii="Arial" w:hAnsi="Arial" w:cs="Arial"/>
+          <w:b/>
+          <w:bCs/>
+        </w:rPr>
+      </w:pPr>
+    </w:p>
+    <w:p>
+      <w:pPr>
+        <w:jc w:val="center"/>
+        <w:rPr>
+          <w:rFonts w:ascii="Arial" w:hAnsi="Arial" w:cs="Arial"/>
+          <w:b/>
+          <w:bCs/>
+        </w:rPr>
+      </w:pPr>
+    </w:p>
+    <w:p>
+      <w:pPr>
+        <w:jc w:val="center"/>
+        <w:rPr>
+          <w:rFonts w:ascii="Arial" w:hAnsi="Arial" w:cs="Arial"/>
+          <w:b/>
+          <w:bCs/>
+        </w:rPr>
+      </w:pPr>
+    </w:p>
+    <w:p>
+      <w:pPr>
+        <w:rPr>
+          <w:rFonts w:ascii="Arial" w:hAnsi="Arial" w:cs="Arial"/>
+          <w:b/>
+          <w:bCs/>
+        </w:rPr>
+      </w:pPr>
+    </w:p>
+    <w:p>
+      <w:pPr>
+        <w:jc w:val="center"/>
+        <w:rPr>
+          <w:rFonts w:ascii="Arial" w:hAnsi="Arial" w:cs="Arial"/>
+          <w:b/>
+          <w:bCs/>
+        </w:rPr>
+      </w:pPr>
+      <w:r>
+        <w:rPr>
+          <w:rFonts w:ascii="Arial" w:hAnsi="Arial" w:cs="Arial"/>
+          <w:b/>
+          <w:bCs/>
+          <w:sz w:val="24"/>
+          <w:szCs w:val="24"/>
+        </w:rPr>
+        <w:t>São Paulo</w:t>
+      </w:r>
+    </w:p>
+    <w:p>
+      <w:pPr>
+        <w:ind w:left="-850" w:right="-850"/>
+        <w:jc w:val="center"/>
+        <w:rPr>
+          <w:rFonts w:ascii="Arial" w:hAnsi="Arial" w:cs="Arial"/>
+          <w:b/>
+          <w:bCs/>
+          <w:sz w:val="24"/>
+          <w:szCs w:val="24"/>
+        </w:rPr>
+      </w:pPr>
+      <w:r>
+        <w:rPr>
+          <w:rFonts w:ascii="Arial" w:hAnsi="Arial" w:cs="Arial"/>
+          <w:b/>
+          <w:bCs/>
+          <w:sz w:val="24"/>
+          <w:szCs w:val="24"/>
+        </w:rPr>
+        <w:t>202</w:t>
+      </w:r>
+      <w:r>
+        <w:rPr>
+          <w:rFonts w:ascii="Arial" w:hAnsi="Arial" w:cs="Arial"/>
+          <w:b/>
+          <w:bCs/>
+          <w:sz w:val="24"/>
+          <w:szCs w:val="24"/>
+        </w:rPr>
+        <w:t>1</w:t>
+      </w:r>
+      <w:bookmarkEnd w:id="0"/>
+    </w:p>
+    <w:p>
+      <w:pPr>
+        <w:ind w:left="-850" w:right="-850"/>
+        <w:jc w:val="center"/>
+        <w:rPr>
+          <w:rFonts w:ascii="Arial" w:hAnsi="Arial" w:cs="Arial"/>
+          <w:b/>
+          <w:bCs/>
+          <w:u w:val="single"/>
+        </w:rPr>
+      </w:pPr>
+    </w:p>
+    <w:p>
+      <w:pPr>
+        <w:rPr>
+          <w:b/>
+          <w:bCs/>
+          <w:sz w:val="36"/>
+          <w:szCs w:val="36"/>
+        </w:rPr>
+      </w:pPr>
+      <w:r>
+        <w:rPr>
+          <w:b/>
+          <w:bCs/>
+          <w:sz w:val="36"/>
+          <w:szCs w:val="36"/>
+        </w:rPr>
+        <w:lastRenderedPageBreak/>
+        <w:t>REQUISITOS FUNCIONAIS HELLOTECA!</w:t>
+      </w:r>
+    </w:p>
+    <w:p/>
+    <w:p>
+      <w:pPr>
+        <w:rPr>
+          <w:sz w:val="28"/>
+          <w:szCs w:val="28"/>
+        </w:rPr>
+      </w:pPr>
+      <w:r>
+        <w:rPr>
+          <w:sz w:val="28"/>
+          <w:szCs w:val="28"/>
+        </w:rPr>
+        <w:t xml:space="preserve">A </w:t>
+      </w:r>
+      <w:proofErr w:type="spellStart"/>
+      <w:r>
+        <w:rPr>
+          <w:sz w:val="28"/>
+          <w:szCs w:val="28"/>
+        </w:rPr>
+        <w:t>HelloTeca</w:t>
+      </w:r>
+      <w:proofErr w:type="spellEnd"/>
+      <w:r>
+        <w:rPr>
+          <w:sz w:val="28"/>
+          <w:szCs w:val="28"/>
+        </w:rPr>
+        <w:t xml:space="preserve"> </w:t>
+      </w:r>
+      <w:r>
+        <w:rPr>
+          <w:sz w:val="28"/>
+          <w:szCs w:val="28"/>
+        </w:rPr>
+        <w:t>tem como principal objetivo possibilitar a leitura</w:t>
+      </w:r>
+      <w:r>
+        <w:rPr>
+          <w:sz w:val="28"/>
+          <w:szCs w:val="28"/>
+        </w:rPr>
+        <w:t xml:space="preserve"> de livros, revistas, artigos, quadrinhos e mangás através de um contexto multiplataforma, onde é acessível através de praticamente qualquer dispositivo com browser e tela que tenha acesso à internet. A plataforma ainda conta com recursos sociais, onde os usuários podem avaliar os títulos, dar feedback </w:t>
+      </w:r>
+      <w:proofErr w:type="gramStart"/>
+      <w:r>
+        <w:rPr>
+          <w:sz w:val="28"/>
+          <w:szCs w:val="28"/>
+        </w:rPr>
+        <w:t>e também</w:t>
+      </w:r>
+      <w:proofErr w:type="gramEnd"/>
+      <w:r>
+        <w:rPr>
+          <w:sz w:val="28"/>
+          <w:szCs w:val="28"/>
+        </w:rPr>
+        <w:t xml:space="preserve"> uma nota. Também permite que os mais entusiastas criem e publiquem suas histórias online, livrando-os de toda a burocracia e custos para se publicar um livro, permitindo até mesmo o atingimento mais fácil e amplo do seu </w:t>
+      </w:r>
+      <w:proofErr w:type="gramStart"/>
+      <w:r>
+        <w:rPr>
+          <w:sz w:val="28"/>
+          <w:szCs w:val="28"/>
+        </w:rPr>
+        <w:t>público alvo</w:t>
+      </w:r>
+      <w:proofErr w:type="gramEnd"/>
+      <w:r>
+        <w:rPr>
+          <w:sz w:val="28"/>
+          <w:szCs w:val="28"/>
+        </w:rPr>
+        <w:t xml:space="preserve">. A plataforma terá também uma ferramenta gráfica </w:t>
+      </w:r>
+      <w:proofErr w:type="spellStart"/>
+      <w:r>
+        <w:rPr>
+          <w:sz w:val="28"/>
+          <w:szCs w:val="28"/>
+        </w:rPr>
+        <w:t>built</w:t>
+      </w:r>
+      <w:proofErr w:type="spellEnd"/>
+      <w:r>
+        <w:rPr>
+          <w:sz w:val="28"/>
+          <w:szCs w:val="28"/>
+        </w:rPr>
+        <w:t>-in onde é possível arquitetar histórias com base em quadrinhos.</w:t>
+      </w:r>
+    </w:p>
+    <w:p>
+      <w:pPr>
+        <w:rPr>
+          <w:sz w:val="28"/>
+          <w:szCs w:val="28"/>
+        </w:rPr>
+      </w:pPr>
+    </w:p>
+    <w:p>
+      <w:pPr>
+        <w:rPr>
+          <w:sz w:val="28"/>
+          <w:szCs w:val="28"/>
+          <w:u w:val="single"/>
+        </w:rPr>
+      </w:pPr>
+      <w:r>
+        <w:rPr>
+          <w:sz w:val="28"/>
+          <w:szCs w:val="28"/>
+          <w:u w:val="single"/>
+        </w:rPr>
+        <w:t>Principais requisitos funcionais:</w:t>
+      </w:r>
+    </w:p>
+    <w:p>
+      <w:pPr>
+        <w:rPr>
+          <w:sz w:val="28"/>
+          <w:szCs w:val="28"/>
+          <w:u w:val="single"/>
+        </w:rPr>
+      </w:pPr>
+    </w:p>
+    <w:p>
+      <w:pPr>
+        <w:pStyle w:val="PargrafodaLista"/>
+        <w:numPr>
+          <w:ilvl w:val="0"/>
+          <w:numId w:val="1"/>
+        </w:numPr>
+        <w:rPr>
+          <w:sz w:val="28"/>
+          <w:szCs w:val="28"/>
+        </w:rPr>
+      </w:pPr>
+      <w:r>
+        <w:rPr>
+          <w:sz w:val="28"/>
+          <w:szCs w:val="28"/>
+        </w:rPr>
+        <w:t>Cadastro de novos usuários;</w:t>
+      </w:r>
+    </w:p>
+    <w:p>
+      <w:pPr>
+        <w:pStyle w:val="PargrafodaLista"/>
+        <w:numPr>
+          <w:ilvl w:val="0"/>
+          <w:numId w:val="1"/>
+        </w:numPr>
+        <w:rPr>
+          <w:sz w:val="28"/>
+          <w:szCs w:val="28"/>
+        </w:rPr>
+      </w:pPr>
+      <w:r>
+        <w:rPr>
+          <w:sz w:val="28"/>
+          <w:szCs w:val="28"/>
+        </w:rPr>
+        <w:t>Alteração de cadastros;</w:t>
+      </w:r>
+    </w:p>
+    <w:p>
+      <w:pPr>
+        <w:pStyle w:val="PargrafodaLista"/>
+        <w:numPr>
+          <w:ilvl w:val="0"/>
+          <w:numId w:val="1"/>
+        </w:numPr>
+        <w:rPr>
+          <w:sz w:val="28"/>
+          <w:szCs w:val="28"/>
+        </w:rPr>
+      </w:pPr>
+      <w:r>
+        <w:rPr>
+          <w:sz w:val="28"/>
+          <w:szCs w:val="28"/>
+        </w:rPr>
+        <w:t>Compra / Pagamento de Assinatura</w:t>
+      </w:r>
+      <w:r>
+        <w:rPr>
+          <w:sz w:val="28"/>
+          <w:szCs w:val="28"/>
+        </w:rPr>
+        <w:t>;</w:t>
+      </w:r>
+    </w:p>
+    <w:p>
+      <w:pPr>
+        <w:pStyle w:val="PargrafodaLista"/>
+        <w:numPr>
+          <w:ilvl w:val="0"/>
+          <w:numId w:val="1"/>
+        </w:numPr>
+        <w:rPr>
+          <w:sz w:val="28"/>
+          <w:szCs w:val="28"/>
+        </w:rPr>
+      </w:pPr>
+      <w:r>
+        <w:rPr>
+          <w:sz w:val="28"/>
+          <w:szCs w:val="28"/>
+        </w:rPr>
+        <w:t>Login na plataforma;</w:t>
+      </w:r>
+    </w:p>
+    <w:p>
+      <w:pPr>
+        <w:pStyle w:val="PargrafodaLista"/>
+        <w:numPr>
+          <w:ilvl w:val="0"/>
+          <w:numId w:val="1"/>
+        </w:numPr>
+        <w:rPr>
+          <w:sz w:val="28"/>
+          <w:szCs w:val="28"/>
+        </w:rPr>
+      </w:pPr>
+      <w:r>
+        <w:rPr>
+          <w:sz w:val="28"/>
+          <w:szCs w:val="28"/>
+        </w:rPr>
+        <w:t xml:space="preserve">Filtro de busca de </w:t>
+      </w:r>
+      <w:r>
+        <w:rPr>
+          <w:sz w:val="28"/>
+          <w:szCs w:val="28"/>
+        </w:rPr>
+        <w:t>conteúdo literário por nome e ou</w:t>
+      </w:r>
+      <w:r>
+        <w:rPr>
+          <w:sz w:val="28"/>
+          <w:szCs w:val="28"/>
+        </w:rPr>
+        <w:t xml:space="preserve"> autor;</w:t>
+      </w:r>
+    </w:p>
+    <w:p>
+      <w:pPr>
+        <w:pStyle w:val="PargrafodaLista"/>
+        <w:numPr>
+          <w:ilvl w:val="0"/>
+          <w:numId w:val="1"/>
+        </w:numPr>
+        <w:rPr>
+          <w:sz w:val="28"/>
+          <w:szCs w:val="28"/>
+        </w:rPr>
+      </w:pPr>
+      <w:proofErr w:type="spellStart"/>
+      <w:r>
+        <w:rPr>
+          <w:sz w:val="28"/>
+          <w:szCs w:val="28"/>
+        </w:rPr>
+        <w:t>Favoritar</w:t>
+      </w:r>
+      <w:proofErr w:type="spellEnd"/>
+      <w:r>
+        <w:rPr>
+          <w:sz w:val="28"/>
+          <w:szCs w:val="28"/>
+        </w:rPr>
+        <w:t xml:space="preserve"> conteúdo literário;</w:t>
+      </w:r>
+    </w:p>
+    <w:p>
+      <w:pPr>
+        <w:pStyle w:val="PargrafodaLista"/>
+        <w:numPr>
+          <w:ilvl w:val="0"/>
+          <w:numId w:val="1"/>
+        </w:numPr>
+        <w:rPr>
+          <w:sz w:val="28"/>
+          <w:szCs w:val="28"/>
+        </w:rPr>
+      </w:pPr>
+      <w:r>
+        <w:rPr>
+          <w:sz w:val="28"/>
+          <w:szCs w:val="28"/>
+        </w:rPr>
+        <w:t>Ler e Ouvir conteúdos literários;</w:t>
+      </w:r>
+    </w:p>
+    <w:p>
+      <w:pPr>
+        <w:pStyle w:val="PargrafodaLista"/>
+        <w:numPr>
+          <w:ilvl w:val="0"/>
+          <w:numId w:val="1"/>
+        </w:numPr>
+        <w:rPr>
+          <w:sz w:val="28"/>
+          <w:szCs w:val="28"/>
+        </w:rPr>
+      </w:pPr>
+      <w:r>
+        <w:rPr>
+          <w:sz w:val="28"/>
+          <w:szCs w:val="28"/>
+        </w:rPr>
+        <w:t>Escrever e lançar o próprio conteúdo literário na plataforma.</w:t>
+      </w:r>
+    </w:p>
+    <w:p/>
     <w:sectPr>
       <w:pgSz w:w="11906" w:h="16838"/>
       <w:pgMar w:top="1417" w:right="1701" w:bottom="1417" w:left="1701" w:header="708" w:footer="708" w:gutter="0"/>
@@ -58,6 +1018,127 @@
     </w:sectPr>
   </w:body>
 </w:document>
+</file>
+
+<file path=word/numbering.xml><?xml version="1.0" encoding="utf-8"?>
+<w:numbering xmlns:wpc="http://schemas.microsoft.com/office/word/2010/wordprocessingCanvas" xmlns:cx="http://schemas.microsoft.com/office/drawing/2014/chartex" xmlns:cx1="http://schemas.microsoft.com/office/drawing/2015/9/8/chartex" xmlns:cx2="http://schemas.microsoft.com/office/drawing/2015/10/21/chartex" xmlns:cx3="http://schemas.microsoft.com/office/drawing/2016/5/9/chartex" xmlns:cx4="http://schemas.microsoft.com/office/drawing/2016/5/10/chartex" xmlns:cx5="http://schemas.microsoft.com/office/drawing/2016/5/11/chartex" xmlns:cx6="http://schemas.microsoft.com/office/drawing/2016/5/12/chartex" xmlns:cx7="http://schemas.microsoft.com/office/drawing/2016/5/13/chartex" xmlns:cx8="http://schemas.microsoft.com/office/drawing/2016/5/14/chartex" xmlns:mc="http://schemas.openxmlformats.org/markup-compatibility/2006" xmlns:aink="http://schemas.microsoft.com/office/drawing/2016/ink" xmlns:am3d="http://schemas.microsoft.com/office/drawing/2017/model3d" xmlns:o="urn:schemas-microsoft-com:office:office" xmlns:r="http://schemas.openxmlformats.org/officeDocument/2006/relationships" xmlns:m="http://schemas.openxmlformats.org/officeDocument/2006/math" xmlns:v="urn:schemas-microsoft-com:vml" xmlns:wp14="http://schemas.microsoft.com/office/word/2010/wordprocessingDrawing" xmlns:wp="http://schemas.openxmlformats.org/drawingml/2006/wordprocessingDrawing" xmlns:w10="urn:schemas-microsoft-com:office:word" xmlns:w="http://schemas.openxmlformats.org/wordprocessingml/2006/main" xmlns:w14="http://schemas.microsoft.com/office/word/2010/wordml" xmlns:w15="http://schemas.microsoft.com/office/word/2012/wordml" xmlns:w16cex="http://schemas.microsoft.com/office/word/2018/wordml/cex" xmlns:w16cid="http://schemas.microsoft.com/office/word/2016/wordml/cid" xmlns:w16="http://schemas.microsoft.com/office/word/2018/wordml" xmlns:w16sdtdh="http://schemas.microsoft.com/office/word/2020/wordml/sdtdatahash" xmlns:w16se="http://schemas.microsoft.com/office/word/2015/wordml/symex" xmlns:wpg="http://schemas.microsoft.com/office/word/2010/wordprocessingGroup" xmlns:wpi="http://schemas.microsoft.com/office/word/2010/wordprocessingInk" xmlns:wne="http://schemas.microsoft.com/office/word/2006/wordml" xmlns:wps="http://schemas.microsoft.com/office/word/2010/wordprocessingShape" mc:Ignorable="w14 w15 w16se w16cid w16 w16cex w16sdtdh wp14">
+  <w:abstractNum w:abstractNumId="0" w15:restartNumberingAfterBreak="0">
+    <w:nsid w:val="2DE601AC"/>
+    <w:multiLevelType w:val="hybridMultilevel"/>
+    <w:tmpl w:val="C818EC00"/>
+    <w:lvl w:ilvl="0" w:tplc="04160001">
+      <w:start w:val="1"/>
+      <w:numFmt w:val="bullet"/>
+      <w:lvlText w:val=""/>
+      <w:lvlJc w:val="left"/>
+      <w:pPr>
+        <w:ind w:left="720" w:hanging="360"/>
+      </w:pPr>
+      <w:rPr>
+        <w:rFonts w:ascii="Symbol" w:hAnsi="Symbol" w:hint="default"/>
+      </w:rPr>
+    </w:lvl>
+    <w:lvl w:ilvl="1" w:tplc="04160003" w:tentative="1">
+      <w:start w:val="1"/>
+      <w:numFmt w:val="bullet"/>
+      <w:lvlText w:val="o"/>
+      <w:lvlJc w:val="left"/>
+      <w:pPr>
+        <w:ind w:left="1440" w:hanging="360"/>
+      </w:pPr>
+      <w:rPr>
+        <w:rFonts w:ascii="Courier New" w:hAnsi="Courier New" w:cs="Courier New" w:hint="default"/>
+      </w:rPr>
+    </w:lvl>
+    <w:lvl w:ilvl="2" w:tplc="04160005" w:tentative="1">
+      <w:start w:val="1"/>
+      <w:numFmt w:val="bullet"/>
+      <w:lvlText w:val=""/>
+      <w:lvlJc w:val="left"/>
+      <w:pPr>
+        <w:ind w:left="2160" w:hanging="360"/>
+      </w:pPr>
+      <w:rPr>
+        <w:rFonts w:ascii="Wingdings" w:hAnsi="Wingdings" w:hint="default"/>
+      </w:rPr>
+    </w:lvl>
+    <w:lvl w:ilvl="3" w:tplc="04160001" w:tentative="1">
+      <w:start w:val="1"/>
+      <w:numFmt w:val="bullet"/>
+      <w:lvlText w:val=""/>
+      <w:lvlJc w:val="left"/>
+      <w:pPr>
+        <w:ind w:left="2880" w:hanging="360"/>
+      </w:pPr>
+      <w:rPr>
+        <w:rFonts w:ascii="Symbol" w:hAnsi="Symbol" w:hint="default"/>
+      </w:rPr>
+    </w:lvl>
+    <w:lvl w:ilvl="4" w:tplc="04160003" w:tentative="1">
+      <w:start w:val="1"/>
+      <w:numFmt w:val="bullet"/>
+      <w:lvlText w:val="o"/>
+      <w:lvlJc w:val="left"/>
+      <w:pPr>
+        <w:ind w:left="3600" w:hanging="360"/>
+      </w:pPr>
+      <w:rPr>
+        <w:rFonts w:ascii="Courier New" w:hAnsi="Courier New" w:cs="Courier New" w:hint="default"/>
+      </w:rPr>
+    </w:lvl>
+    <w:lvl w:ilvl="5" w:tplc="04160005" w:tentative="1">
+      <w:start w:val="1"/>
+      <w:numFmt w:val="bullet"/>
+      <w:lvlText w:val=""/>
+      <w:lvlJc w:val="left"/>
+      <w:pPr>
+        <w:ind w:left="4320" w:hanging="360"/>
+      </w:pPr>
+      <w:rPr>
+        <w:rFonts w:ascii="Wingdings" w:hAnsi="Wingdings" w:hint="default"/>
+      </w:rPr>
+    </w:lvl>
+    <w:lvl w:ilvl="6" w:tplc="04160001" w:tentative="1">
+      <w:start w:val="1"/>
+      <w:numFmt w:val="bullet"/>
+      <w:lvlText w:val=""/>
+      <w:lvlJc w:val="left"/>
+      <w:pPr>
+        <w:ind w:left="5040" w:hanging="360"/>
+      </w:pPr>
+      <w:rPr>
+        <w:rFonts w:ascii="Symbol" w:hAnsi="Symbol" w:hint="default"/>
+      </w:rPr>
+    </w:lvl>
+    <w:lvl w:ilvl="7" w:tplc="04160003" w:tentative="1">
+      <w:start w:val="1"/>
+      <w:numFmt w:val="bullet"/>
+      <w:lvlText w:val="o"/>
+      <w:lvlJc w:val="left"/>
+      <w:pPr>
+        <w:ind w:left="5760" w:hanging="360"/>
+      </w:pPr>
+      <w:rPr>
+        <w:rFonts w:ascii="Courier New" w:hAnsi="Courier New" w:cs="Courier New" w:hint="default"/>
+      </w:rPr>
+    </w:lvl>
+    <w:lvl w:ilvl="8" w:tplc="04160005" w:tentative="1">
+      <w:start w:val="1"/>
+      <w:numFmt w:val="bullet"/>
+      <w:lvlText w:val=""/>
+      <w:lvlJc w:val="left"/>
+      <w:pPr>
+        <w:ind w:left="6480" w:hanging="360"/>
+      </w:pPr>
+      <w:rPr>
+        <w:rFonts w:ascii="Wingdings" w:hAnsi="Wingdings" w:hint="default"/>
+      </w:rPr>
+    </w:lvl>
+  </w:abstractNum>
+  <w:num w:numId="1">
+    <w:abstractNumId w:val="0"/>
+  </w:num>
+</w:numbering>
 </file>
 
 <file path=word/styles.xml><?xml version="1.0" encoding="utf-8"?>
@@ -486,6 +1567,17 @@
     <w:semiHidden/>
     <w:unhideWhenUsed/>
   </w:style>
+  <w:style w:type="paragraph" w:styleId="PargrafodaLista">
+    <w:name w:val="List Paragraph"/>
+    <w:basedOn w:val="Normal"/>
+    <w:uiPriority w:val="34"/>
+    <w:qFormat/>
+    <w:rsid w:val="001D4EC6"/>
+    <w:pPr>
+      <w:ind w:left="720"/>
+      <w:contextualSpacing/>
+    </w:pPr>
+  </w:style>
 </w:styles>
 </file>
 

</xml_diff>